<commit_message>
Move src/* to one level up
</commit_message>
<xml_diff>
--- a/report/report.docx
+++ b/report/report.docx
@@ -11,49 +11,13 @@
           <w:szCs w:val="28"/>
         </w:rPr>
       </w:pPr>
-      <w:bookmarkStart w:id="0" w:name="_GoBack"/>
-      <w:bookmarkEnd w:id="0"/>
       <w:r>
         <w:rPr>
           <w:b/>
           <w:sz w:val="28"/>
           <w:szCs w:val="28"/>
         </w:rPr>
-        <w:t xml:space="preserve">Paper Title (use style: </w:t>
-      </w:r>
-      <w:r>
-        <w:rPr>
-          <w:b/>
-          <w:i/>
-          <w:iCs/>
-          <w:sz w:val="28"/>
-          <w:szCs w:val="28"/>
-        </w:rPr>
-        <w:t>paper title</w:t>
-      </w:r>
-      <w:r>
-        <w:rPr>
-          <w:b/>
-          <w:sz w:val="28"/>
-          <w:szCs w:val="28"/>
-        </w:rPr>
-        <w:t>)</w:t>
-      </w:r>
-    </w:p>
-    <w:p>
-      <w:pPr>
-        <w:pStyle w:val="papersubtitle"/>
-        <w:rPr>
-          <w:sz w:val="24"/>
-          <w:szCs w:val="24"/>
-        </w:rPr>
-      </w:pPr>
-      <w:r>
-        <w:rPr>
-          <w:sz w:val="24"/>
-          <w:szCs w:val="24"/>
-        </w:rPr>
-        <w:t>Subtitle as needed</w:t>
+        <w:t>Event Detection in Distributed Wireless Sensor Network</w:t>
       </w:r>
     </w:p>
     <w:p/>
@@ -73,14 +37,7 @@
         <w:pStyle w:val="Author"/>
       </w:pPr>
       <w:r>
-        <w:t xml:space="preserve">Authors Name/s per 1st Affiliation </w:t>
-      </w:r>
-      <w:r>
-        <w:rPr>
-          <w:i/>
-          <w:iCs/>
-        </w:rPr>
-        <w:t>(Author)</w:t>
+        <w:t>Luhan Cheng</w:t>
       </w:r>
     </w:p>
     <w:p>
@@ -88,17 +45,7 @@
         <w:pStyle w:val="Affiliation"/>
       </w:pPr>
       <w:r>
-        <w:t xml:space="preserve">line 1 (of </w:t>
-      </w:r>
-      <w:r>
-        <w:rPr>
-          <w:i/>
-          <w:iCs/>
-        </w:rPr>
-        <w:t>Affiliation</w:t>
-      </w:r>
-      <w:r>
-        <w:t>): dept. name of organization</w:t>
+        <w:t>Faculty of Information Technology</w:t>
       </w:r>
     </w:p>
     <w:p>
@@ -106,7 +53,7 @@
         <w:pStyle w:val="Affiliation"/>
       </w:pPr>
       <w:r>
-        <w:t>line 2: name of organization, acronyms acceptable</w:t>
+        <w:t>Monash University</w:t>
       </w:r>
     </w:p>
     <w:p>
@@ -114,21 +61,7 @@
         <w:pStyle w:val="Affiliation"/>
       </w:pPr>
       <w:r>
-        <w:t>line 3: City, Country</w:t>
-      </w:r>
-    </w:p>
-    <w:p>
-      <w:pPr>
-        <w:pStyle w:val="Affiliation"/>
-      </w:pPr>
-      <w:r>
-        <w:t xml:space="preserve">line 4: e-mail: </w:t>
-      </w:r>
-      <w:r>
-        <w:t>name</w:t>
-      </w:r>
-      <w:r>
-        <w:t>@xyz.com</w:t>
+        <w:t>lche0021@student.monash.edu</w:t>
       </w:r>
     </w:p>
     <w:p>
@@ -268,10 +201,12 @@
         <w:t xml:space="preserve">Keywords-component; </w:t>
       </w:r>
       <w:r>
-        <w:t>formatting</w:t>
-      </w:r>
-      <w:r>
-        <w:t>; style; styling; insert (key words)</w:t>
+        <w:t xml:space="preserve">Inter-process Communication (IPC), openmp, Message Passing Interface </w:t>
+      </w:r>
+      <w:bookmarkStart w:id="0" w:name="_GoBack"/>
+      <w:bookmarkEnd w:id="0"/>
+      <w:r>
+        <w:t>(MPI)</w:t>
       </w:r>
     </w:p>
     <w:p>
@@ -473,7 +408,15 @@
         <w:pStyle w:val="BodyText"/>
       </w:pPr>
       <w:r>
-        <w:t>Define abbreviations and acronyms the first time they are used in the text, even after they have been defined in the abstract. Abbreviations such as IEEE, SI, MKS, CGS, sc, dc, and rms do not have to be defined. Do not use abbreviations in the title or heads unless they are unavoidable.</w:t>
+        <w:t xml:space="preserve">Define abbreviations and acronyms the first time they are used in the text, even after they have been defined in the abstract. Abbreviations such as IEEE, SI, MKS, CGS, </w:t>
+      </w:r>
+      <w:proofErr w:type="spellStart"/>
+      <w:r>
+        <w:t>sc</w:t>
+      </w:r>
+      <w:proofErr w:type="spellEnd"/>
+      <w:r>
+        <w:t>, dc, and rms do not have to be defined. Do not use abbreviations in the title or heads unless they are unavoidable.</w:t>
       </w:r>
     </w:p>
     <w:p>
@@ -489,11 +432,24 @@
         <w:pStyle w:val="bulletlist"/>
       </w:pPr>
       <w:r>
-        <w:t xml:space="preserve">Use either SI (MKS) or CGS as primary units. (SI units are encouraged.) English units may be used as secondary units (in parentheses). An exception </w:t>
-      </w:r>
+        <w:t>Use either SI (MKS) or CGS as primary units. (SI units are encouraged.) English units may be used as secondary units (in parentheses). An exception would be the use of English units as identifiers in trade, such as “3.5-inch disk drive”.</w:t>
+      </w:r>
+    </w:p>
+    <w:p>
+      <w:pPr>
+        <w:pStyle w:val="bulletlist"/>
+      </w:pPr>
       <w:r>
         <w:lastRenderedPageBreak/>
-        <w:t>would be the use of English units as identifiers in trade, such as “3.5-inch disk drive”.</w:t>
+        <w:t xml:space="preserve">Avoid combining SI and CGS units, such as current in amperes and magnetic field in </w:t>
+      </w:r>
+      <w:proofErr w:type="spellStart"/>
+      <w:r>
+        <w:t>oersteds</w:t>
+      </w:r>
+      <w:proofErr w:type="spellEnd"/>
+      <w:r>
+        <w:t>. This often leads to confusion because equations do not balance dimensionally. If you must use mixed units, clearly state the units for each quantity that you use in an equation.</w:t>
       </w:r>
     </w:p>
     <w:p>
@@ -501,15 +457,31 @@
         <w:pStyle w:val="bulletlist"/>
       </w:pPr>
       <w:r>
-        <w:t>Avoid combining SI and CGS units, such as current in amperes and magnetic field in oersteds. This often leads to confusion because equations do not balance dimensionally. If you must use mixed units, clearly state the units for each quantity that you use in an equation.</w:t>
-      </w:r>
-    </w:p>
-    <w:p>
-      <w:pPr>
-        <w:pStyle w:val="bulletlist"/>
-      </w:pPr>
-      <w:r>
-        <w:t>Do not mix complete spellings and abbreviations of units: “Wb/m2” or “webers per square meter”, not “webers/m2”.  Spell out units when they appear in text: “. . . a few henries”, not “. . . a few H”.</w:t>
+        <w:t>Do not mix complete spellings and abbreviations of units: “Wb/m2” or “</w:t>
+      </w:r>
+      <w:proofErr w:type="spellStart"/>
+      <w:r>
+        <w:t>webers</w:t>
+      </w:r>
+      <w:proofErr w:type="spellEnd"/>
+      <w:r>
+        <w:t xml:space="preserve"> per square meter”, not “</w:t>
+      </w:r>
+      <w:proofErr w:type="spellStart"/>
+      <w:r>
+        <w:t>webers</w:t>
+      </w:r>
+      <w:proofErr w:type="spellEnd"/>
+      <w:r>
+        <w:t xml:space="preserve">/m2”.  Spell out units when they appear in text: “. . . a few </w:t>
+      </w:r>
+      <w:proofErr w:type="spellStart"/>
+      <w:r>
+        <w:t>henries</w:t>
+      </w:r>
+      <w:proofErr w:type="spellEnd"/>
+      <w:r>
+        <w:t>”, not “. . . a few H”.</w:t>
       </w:r>
     </w:p>
     <w:p>
@@ -977,7 +949,15 @@
           <w:i w:val="0"/>
           <w:iCs w:val="0"/>
         </w:rPr>
-        <w:t xml:space="preserve">Place your cursor to the right of the last character of the last affiliation line of an even numbered affiliation (e.g., if there are five affiliations, place your cursor at end of fourth affiliation). Drag the cursor up to highlight all of the above author and affiliation lines. </w:t>
+        <w:t xml:space="preserve">Place your cursor to the right of the last character of the last affiliation line of an even numbered affiliation (e.g., if there are five affiliations, place your cursor at end of fourth affiliation). Drag the cursor up to </w:t>
+      </w:r>
+      <w:r>
+        <w:rPr>
+          <w:i w:val="0"/>
+          <w:iCs w:val="0"/>
+        </w:rPr>
+        <w:lastRenderedPageBreak/>
+        <w:t xml:space="preserve">highlight all of the above author and affiliation lines. </w:t>
       </w:r>
       <w:r>
         <w:rPr>
@@ -1106,12 +1086,6 @@
         <w:gridCol w:w="900"/>
       </w:tblGrid>
       <w:tr>
-        <w:tblPrEx>
-          <w:tblCellMar>
-            <w:top w:w="0" w:type="dxa"/>
-            <w:bottom w:w="0" w:type="dxa"/>
-          </w:tblCellMar>
-        </w:tblPrEx>
         <w:trPr>
           <w:cantSplit/>
           <w:trHeight w:val="240"/>
@@ -1150,12 +1124,6 @@
         </w:tc>
       </w:tr>
       <w:tr>
-        <w:tblPrEx>
-          <w:tblCellMar>
-            <w:top w:w="0" w:type="dxa"/>
-            <w:bottom w:w="0" w:type="dxa"/>
-          </w:tblCellMar>
-        </w:tblPrEx>
         <w:trPr>
           <w:cantSplit/>
           <w:trHeight w:val="240"/>
@@ -1220,12 +1188,6 @@
         </w:tc>
       </w:tr>
       <w:tr>
-        <w:tblPrEx>
-          <w:tblCellMar>
-            <w:top w:w="0" w:type="dxa"/>
-            <w:bottom w:w="0" w:type="dxa"/>
-          </w:tblCellMar>
-        </w:tblPrEx>
         <w:trPr>
           <w:trHeight w:val="320"/>
           <w:jc w:val="center"/>
@@ -1499,7 +1461,10 @@
         <w:pStyle w:val="BodyText"/>
       </w:pPr>
       <w:r>
-        <w:t>Figure Labels: Use 8 point Times New Roman for Figure labels. Use words rather than symbols or abbreviations when writing Figure axis labels to avoid confusing the reader. As an example, write the quantity “Magnetization”, or “Magnetization, M”, not just “M”. If including units in the label, present them within parentheses. Do not label axes only with units. In the example, write “Magnetization (A/m)” or “Magnetization {A[m(1)]}”, not just “A/m”. Do not label axes with a ratio of quantities and units. For example, write “Temperature (K)”, not “Temperature/K”.</w:t>
+        <w:t xml:space="preserve">Figure Labels: Use 8 point Times New Roman for Figure labels. Use words rather than symbols or abbreviations when </w:t>
+      </w:r>
+      <w:r>
+        <w:t>writing Figure axis labels to avoid confusing the reader. As an example, write the quantity “Magnetization”, or “Magnetization, M”, not just “M”. If including units in the label, present them within parentheses. Do not label axes only with units. In the example, write “Magnetization (A/m)” or “Magnetization {A[m(1)]}”, not just “A/m”. Do not label axes with a ratio of quantities and units. For example, write “Temperature (K)”, not “Temperature/K”.</w:t>
       </w:r>
     </w:p>
     <w:p>
@@ -1660,6 +1625,7 @@
         <w:pStyle w:val="BodyText"/>
       </w:pPr>
       <w:r>
+        <w:lastRenderedPageBreak/>
         <w:t>For papers published in translation journals, please give the English citation first, followed by the original foreign-language citation [6].</w:t>
       </w:r>
     </w:p>
@@ -2118,6 +2084,7 @@
         <w:strike w:val="0"/>
         <w:dstrike w:val="0"/>
         <w:vanish w:val="0"/>
+        <w:color w:val="000000"/>
         <w:sz w:val="16"/>
         <w:szCs w:val="16"/>
         <w:vertAlign w:val="superscript"/>
@@ -2129,11 +2096,6 @@
           <w14:prstDash w14:val="solid"/>
           <w14:bevel/>
         </w14:textOutline>
-        <w14:textFill>
-          <w14:solidFill>
-            <w14:srgbClr w14:val="000000"/>
-          </w14:solidFill>
-        </w14:textFill>
       </w:rPr>
     </w:lvl>
     <w:lvl w:ilvl="1" w:tplc="04090019">
@@ -2888,6 +2850,50 @@
     <w:lsdException w:name="Subtitle" w:qFormat="1"/>
     <w:lsdException w:name="Strong" w:qFormat="1"/>
     <w:lsdException w:name="Emphasis" w:qFormat="1"/>
+    <w:lsdException w:name="Normal Table" w:semiHidden="1" w:unhideWhenUsed="1"/>
+    <w:lsdException w:name="Table Simple 1" w:semiHidden="1" w:unhideWhenUsed="1"/>
+    <w:lsdException w:name="Table Simple 2" w:semiHidden="1" w:unhideWhenUsed="1"/>
+    <w:lsdException w:name="Table Simple 3" w:semiHidden="1" w:unhideWhenUsed="1"/>
+    <w:lsdException w:name="Table Classic 1" w:semiHidden="1" w:unhideWhenUsed="1"/>
+    <w:lsdException w:name="Table Classic 2" w:semiHidden="1" w:unhideWhenUsed="1"/>
+    <w:lsdException w:name="Table Classic 3" w:semiHidden="1" w:unhideWhenUsed="1"/>
+    <w:lsdException w:name="Table Classic 4" w:semiHidden="1" w:unhideWhenUsed="1"/>
+    <w:lsdException w:name="Table Colorful 1" w:semiHidden="1" w:unhideWhenUsed="1"/>
+    <w:lsdException w:name="Table Colorful 2" w:semiHidden="1" w:unhideWhenUsed="1"/>
+    <w:lsdException w:name="Table Colorful 3" w:semiHidden="1" w:unhideWhenUsed="1"/>
+    <w:lsdException w:name="Table Columns 1" w:semiHidden="1" w:unhideWhenUsed="1"/>
+    <w:lsdException w:name="Table Columns 2" w:semiHidden="1" w:unhideWhenUsed="1"/>
+    <w:lsdException w:name="Table Columns 3" w:semiHidden="1" w:unhideWhenUsed="1"/>
+    <w:lsdException w:name="Table Columns 4" w:semiHidden="1" w:unhideWhenUsed="1"/>
+    <w:lsdException w:name="Table Columns 5" w:semiHidden="1" w:unhideWhenUsed="1"/>
+    <w:lsdException w:name="Table Grid 1" w:semiHidden="1" w:unhideWhenUsed="1"/>
+    <w:lsdException w:name="Table Grid 2" w:semiHidden="1" w:unhideWhenUsed="1"/>
+    <w:lsdException w:name="Table Grid 3" w:semiHidden="1" w:unhideWhenUsed="1"/>
+    <w:lsdException w:name="Table Grid 4" w:semiHidden="1" w:unhideWhenUsed="1"/>
+    <w:lsdException w:name="Table Grid 5" w:semiHidden="1" w:unhideWhenUsed="1"/>
+    <w:lsdException w:name="Table Grid 6" w:semiHidden="1" w:unhideWhenUsed="1"/>
+    <w:lsdException w:name="Table Grid 7" w:semiHidden="1" w:unhideWhenUsed="1"/>
+    <w:lsdException w:name="Table Grid 8" w:semiHidden="1" w:unhideWhenUsed="1"/>
+    <w:lsdException w:name="Table List 1" w:semiHidden="1" w:unhideWhenUsed="1"/>
+    <w:lsdException w:name="Table List 2" w:semiHidden="1" w:unhideWhenUsed="1"/>
+    <w:lsdException w:name="Table List 3" w:semiHidden="1" w:unhideWhenUsed="1"/>
+    <w:lsdException w:name="Table List 4" w:semiHidden="1" w:unhideWhenUsed="1"/>
+    <w:lsdException w:name="Table List 5" w:semiHidden="1" w:unhideWhenUsed="1"/>
+    <w:lsdException w:name="Table List 6" w:semiHidden="1" w:unhideWhenUsed="1"/>
+    <w:lsdException w:name="Table List 7" w:semiHidden="1" w:unhideWhenUsed="1"/>
+    <w:lsdException w:name="Table List 8" w:semiHidden="1" w:unhideWhenUsed="1"/>
+    <w:lsdException w:name="Table 3D effects 1" w:semiHidden="1" w:unhideWhenUsed="1"/>
+    <w:lsdException w:name="Table 3D effects 2" w:semiHidden="1" w:unhideWhenUsed="1"/>
+    <w:lsdException w:name="Table 3D effects 3" w:semiHidden="1" w:unhideWhenUsed="1"/>
+    <w:lsdException w:name="Table Contemporary" w:semiHidden="1" w:unhideWhenUsed="1"/>
+    <w:lsdException w:name="Table Elegant" w:semiHidden="1" w:unhideWhenUsed="1"/>
+    <w:lsdException w:name="Table Professional" w:semiHidden="1" w:unhideWhenUsed="1"/>
+    <w:lsdException w:name="Table Subtle 1" w:semiHidden="1" w:unhideWhenUsed="1"/>
+    <w:lsdException w:name="Table Subtle 2" w:semiHidden="1" w:unhideWhenUsed="1"/>
+    <w:lsdException w:name="Table Web 1" w:semiHidden="1" w:unhideWhenUsed="1"/>
+    <w:lsdException w:name="Table Web 2" w:semiHidden="1" w:unhideWhenUsed="1"/>
+    <w:lsdException w:name="Table Web 3" w:semiHidden="1" w:unhideWhenUsed="1"/>
+    <w:lsdException w:name="Table Theme" w:semiHidden="1" w:unhideWhenUsed="1"/>
     <w:lsdException w:name="Placeholder Text" w:semiHidden="1" w:uiPriority="99"/>
     <w:lsdException w:name="No Spacing" w:uiPriority="1" w:qFormat="1"/>
     <w:lsdException w:name="Light Shading" w:uiPriority="60"/>
@@ -3226,10 +3232,15 @@
   </w:style>
   <w:style w:type="character" w:default="1" w:styleId="DefaultParagraphFont">
     <w:name w:val="Default Paragraph Font"/>
+    <w:uiPriority w:val="1"/>
+    <w:semiHidden/>
+    <w:unhideWhenUsed/>
   </w:style>
   <w:style w:type="table" w:default="1" w:styleId="TableNormal">
     <w:name w:val="Normal Table"/>
+    <w:uiPriority w:val="99"/>
     <w:semiHidden/>
+    <w:unhideWhenUsed/>
     <w:tblPr>
       <w:tblInd w:w="0" w:type="dxa"/>
       <w:tblCellMar>
@@ -3242,7 +3253,9 @@
   </w:style>
   <w:style w:type="numbering" w:default="1" w:styleId="NoList">
     <w:name w:val="No List"/>
+    <w:uiPriority w:val="99"/>
     <w:semiHidden/>
+    <w:unhideWhenUsed/>
   </w:style>
   <w:style w:type="paragraph" w:customStyle="1" w:styleId="Abstract">
     <w:name w:val="Abstract"/>

</xml_diff>